<commit_message>
New translations Facilitators_guidelines - La relation d_Euler.docx (French)
</commit_message>
<xml_diff>
--- a/facilitation_guides/translation/fra/Facilitators_guidelines - La relation d_Euler.docx
+++ b/facilitation_guides/translation/fra/Facilitators_guidelines - La relation d_Euler.docx
@@ -4510,7 +4510,7 @@
                 <w:shd w:fill="auto" w:val="clear"/>
                 <w:vertAlign w:val="baseline"/>
               </w:rPr>
-              <w:t xml:space="preserve">09:58 – 10:42</w:t>
+              <w:t xml:space="preserve">09:58 - 10:42</w:t>
             </w:r>
           </w:p>
         </w:tc>
@@ -4634,7 +4634,7 @@
                 <w:shd w:fill="auto" w:val="clear"/>
                 <w:vertAlign w:val="baseline"/>
               </w:rPr>
-              <w:t xml:space="preserve">10:42 – 10:50</w:t>
+              <w:t xml:space="preserve">10:42 - 10:50</w:t>
             </w:r>
           </w:p>
         </w:tc>
@@ -4984,7 +4984,7 @@
                 <w:shd w:fill="auto" w:val="clear"/>
                 <w:vertAlign w:val="baseline"/>
               </w:rPr>
-              <w:t xml:space="preserve">10:55 – 11:13</w:t>
+              <w:t xml:space="preserve">10:55 - 11:13</w:t>
             </w:r>
           </w:p>
         </w:tc>

</xml_diff>